<commit_message>
Corrections de bugs et mise en place d'un multi
</commit_message>
<xml_diff>
--- a/documents/Export/User_Guide.docx
+++ b/documents/Export/User_Guide.docx
@@ -7,18 +7,8 @@
         <w:pStyle w:val="Titre"/>
         <w:ind w:firstLine="0"/>
       </w:pPr>
-      <w:proofErr w:type="spellStart"/>
-      <w:r>
-        <w:t>Curvy</w:t>
-      </w:r>
-      <w:proofErr w:type="spellEnd"/>
-      <w:r>
-        <w:t xml:space="preserve"> </w:t>
-      </w:r>
-      <w:bookmarkStart w:id="0" w:name="_GoBack"/>
-      <w:bookmarkEnd w:id="0"/>
-      <w:r>
-        <w:t>Snake</w:t>
+      <w:r>
+        <w:t>Curvy Snake</w:t>
       </w:r>
     </w:p>
     <w:p>
@@ -62,10 +52,7 @@
         <w:t>et [ARROW RIGHT]</w:t>
       </w:r>
       <w:r>
-        <w:t xml:space="preserve"> </w:t>
-      </w:r>
-      <w:r>
-        <w:t>(droite)</w:t>
+        <w:t xml:space="preserve"> (droite)</w:t>
       </w:r>
       <w:r>
         <w:t xml:space="preserve">. La direction sur laquelle l’utilisateur influe </w:t>
@@ -121,7 +108,10 @@
         </w:numPr>
       </w:pPr>
       <w:r>
-        <w:t>[A] (gauche) et [D] (droite) pour le joueur 1</w:t>
+        <w:t>[Q</w:t>
+      </w:r>
+      <w:r>
+        <w:t>] (gauche) et [D] (droite) pour le joueur 1</w:t>
       </w:r>
     </w:p>
     <w:p>
@@ -139,19 +129,13 @@
         <w:t xml:space="preserve"> </w:t>
       </w:r>
       <w:r>
-        <w:t xml:space="preserve">(gauche) </w:t>
-      </w:r>
-      <w:r>
-        <w:t>et [ARROW RIGHT]</w:t>
+        <w:t>(gauche) et [ARROW RIGHT]</w:t>
       </w:r>
       <w:r>
         <w:t xml:space="preserve"> </w:t>
       </w:r>
       <w:r>
-        <w:t>(droite)</w:t>
-      </w:r>
-      <w:r>
-        <w:t xml:space="preserve"> pour le joueur 2.</w:t>
+        <w:t>(droite) pour le joueur 2.</w:t>
       </w:r>
     </w:p>
     <w:p/>
@@ -223,6 +207,83 @@
             <w:pPr>
               <w:ind w:firstLine="0"/>
             </w:pPr>
+            <w:r>
+              <w:rPr>
+                <w:noProof/>
+                <w:lang w:eastAsia="fr-FR"/>
+              </w:rPr>
+              <mc:AlternateContent>
+                <mc:Choice Requires="wps">
+                  <w:drawing>
+                    <wp:anchor distT="0" distB="0" distL="114300" distR="114300" simplePos="0" relativeHeight="251659264" behindDoc="0" locked="0" layoutInCell="1" allowOverlap="1">
+                      <wp:simplePos x="0" y="0"/>
+                      <wp:positionH relativeFrom="column">
+                        <wp:posOffset>93345</wp:posOffset>
+                      </wp:positionH>
+                      <wp:positionV relativeFrom="paragraph">
+                        <wp:posOffset>40640</wp:posOffset>
+                      </wp:positionV>
+                      <wp:extent cx="247650" cy="247650"/>
+                      <wp:effectExtent l="0" t="0" r="19050" b="19050"/>
+                      <wp:wrapNone/>
+                      <wp:docPr id="1" name="Ellipse 1"/>
+                      <wp:cNvGraphicFramePr/>
+                      <a:graphic xmlns:a="http://schemas.openxmlformats.org/drawingml/2006/main">
+                        <a:graphicData uri="http://schemas.microsoft.com/office/word/2010/wordprocessingShape">
+                          <wps:wsp>
+                            <wps:cNvSpPr/>
+                            <wps:spPr>
+                              <a:xfrm>
+                                <a:off x="0" y="0"/>
+                                <a:ext cx="247650" cy="247650"/>
+                              </a:xfrm>
+                              <a:prstGeom prst="ellipse">
+                                <a:avLst/>
+                              </a:prstGeom>
+                            </wps:spPr>
+                            <wps:style>
+                              <a:lnRef idx="2">
+                                <a:schemeClr val="accent1">
+                                  <a:shade val="50000"/>
+                                </a:schemeClr>
+                              </a:lnRef>
+                              <a:fillRef idx="1">
+                                <a:schemeClr val="accent1"/>
+                              </a:fillRef>
+                              <a:effectRef idx="0">
+                                <a:schemeClr val="accent1"/>
+                              </a:effectRef>
+                              <a:fontRef idx="minor">
+                                <a:schemeClr val="lt1"/>
+                              </a:fontRef>
+                            </wps:style>
+                            <wps:bodyPr rot="0" spcFirstLastPara="0" vertOverflow="overflow" horzOverflow="overflow" vert="horz" wrap="square" lIns="91440" tIns="45720" rIns="91440" bIns="45720" numCol="1" spcCol="0" rtlCol="0" fromWordArt="0" anchor="ctr" anchorCtr="0" forceAA="0" compatLnSpc="1">
+                              <a:prstTxWarp prst="textNoShape">
+                                <a:avLst/>
+                              </a:prstTxWarp>
+                              <a:noAutofit/>
+                            </wps:bodyPr>
+                          </wps:wsp>
+                        </a:graphicData>
+                      </a:graphic>
+                      <wp14:sizeRelH relativeFrom="margin">
+                        <wp14:pctWidth>0</wp14:pctWidth>
+                      </wp14:sizeRelH>
+                      <wp14:sizeRelV relativeFrom="margin">
+                        <wp14:pctHeight>0</wp14:pctHeight>
+                      </wp14:sizeRelV>
+                    </wp:anchor>
+                  </w:drawing>
+                </mc:Choice>
+                <mc:Fallback>
+                  <w:pict>
+                    <v:oval w14:anchorId="6706EF6E" id="Ellipse 1" o:spid="_x0000_s1026" style="position:absolute;margin-left:7.35pt;margin-top:3.2pt;width:19.5pt;height:19.5pt;z-index:251659264;visibility:visible;mso-wrap-style:square;mso-width-percent:0;mso-height-percent:0;mso-wrap-distance-left:9pt;mso-wrap-distance-top:0;mso-wrap-distance-right:9pt;mso-wrap-distance-bottom:0;mso-position-horizontal:absolute;mso-position-horizontal-relative:text;mso-position-vertical:absolute;mso-position-vertical-relative:text;mso-width-percent:0;mso-height-percent:0;mso-width-relative:margin;mso-height-relative:margin;v-text-anchor:middle" o:gfxdata="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" fillcolor="#5b9bd5 [3204]" strokecolor="#1f4d78 [1604]" strokeweight="1pt">
+                      <v:stroke joinstyle="miter"/>
+                    </v:oval>
+                  </w:pict>
+                </mc:Fallback>
+              </mc:AlternateContent>
+            </w:r>
           </w:p>
         </w:tc>
         <w:tc>
@@ -461,20 +522,20 @@
     </w:p>
     <w:p>
       <w:r>
-        <w:t>Pour lancer le jeu, rien de plus simple : java –jar curvysnake.jar. Le jeu va alors se lancer, en solo. Si vous souhaitez faire une partie avec un adversaire, lancer le jeu avec java –jar curvysnake.jar –</w:t>
-      </w:r>
-      <w:proofErr w:type="spellStart"/>
-      <w:r>
-        <w:t>multiplayer</w:t>
-      </w:r>
-      <w:proofErr w:type="spellEnd"/>
+        <w:t>Pour lancer le jeu, rien de plus simple : java –jar curvysnake.jar. Le jeu va alors se lancer, en solo. Si vous souhaitez faire une partie avec un adversaire, lancer le jeu avec java –jar curvysnake.jar –multiplayer.</w:t>
+      </w:r>
+    </w:p>
+    <w:p>
+      <w:r>
+        <w:t>Pour quitter le jeu, il vous suffit juste d’appuyer sur [</w:t>
+      </w:r>
+      <w:r>
+        <w:t>P]</w:t>
+      </w:r>
+      <w:bookmarkStart w:id="0" w:name="_GoBack"/>
+      <w:bookmarkEnd w:id="0"/>
       <w:r>
         <w:t>.</w:t>
-      </w:r>
-    </w:p>
-    <w:p>
-      <w:r>
-        <w:t>Pour quitter le jeu, il vous suffit juste d’appuyer sur [CTRL] + [Q].</w:t>
       </w:r>
     </w:p>
     <w:sectPr>
@@ -1224,6 +1285,7 @@
       <w:numPr>
         <w:ilvl w:val="1"/>
       </w:numPr>
+      <w:ind w:firstLine="284"/>
     </w:pPr>
     <w:rPr>
       <w:rFonts w:eastAsiaTheme="minorEastAsia"/>

</xml_diff>

<commit_message>
Fin du guide utilisateur
</commit_message>
<xml_diff>
--- a/documents/Export/User_Guide.docx
+++ b/documents/Export/User_Guide.docx
@@ -7,14 +7,22 @@
         <w:pStyle w:val="Titre"/>
         <w:ind w:firstLine="0"/>
       </w:pPr>
-      <w:r>
-        <w:t>Curvy Snake</w:t>
+      <w:proofErr w:type="spellStart"/>
+      <w:r>
+        <w:t>Curvy</w:t>
+      </w:r>
+      <w:proofErr w:type="spellEnd"/>
+      <w:r>
+        <w:t xml:space="preserve"> Snake</w:t>
       </w:r>
     </w:p>
     <w:p>
       <w:pPr>
         <w:pStyle w:val="Sous-titre"/>
-      </w:pPr>
+        <w:ind w:firstLine="0"/>
+      </w:pPr>
+      <w:bookmarkStart w:id="0" w:name="_GoBack"/>
+      <w:bookmarkEnd w:id="0"/>
       <w:r>
         <w:t>Guide Utilisateur</w:t>
       </w:r>
@@ -43,13 +51,28 @@
     </w:p>
     <w:p>
       <w:r>
-        <w:t xml:space="preserve">Le serpent est dirigé avec les touches : [ARROW LEFT] </w:t>
+        <w:t xml:space="preserve">Le serpent est dirigé avec les touches : </w:t>
+      </w:r>
+      <w:r>
+        <w:rPr>
+          <w:rFonts w:ascii="Arial Black" w:hAnsi="Arial Black"/>
+        </w:rPr>
+        <w:t>ARROW LEFT</w:t>
+      </w:r>
+      <w:r>
+        <w:t xml:space="preserve"> </w:t>
       </w:r>
       <w:r>
         <w:t xml:space="preserve">(gauche) </w:t>
       </w:r>
       <w:r>
-        <w:t>et [ARROW RIGHT]</w:t>
+        <w:t xml:space="preserve">et </w:t>
+      </w:r>
+      <w:r>
+        <w:rPr>
+          <w:rFonts w:ascii="Arial Black" w:hAnsi="Arial Black"/>
+        </w:rPr>
+        <w:t>ARROW RIGHT</w:t>
       </w:r>
       <w:r>
         <w:t xml:space="preserve"> (droite)</w:t>
@@ -108,10 +131,34 @@
         </w:numPr>
       </w:pPr>
       <w:r>
-        <w:t>[Q</w:t>
-      </w:r>
-      <w:r>
-        <w:t>] (gauche) et [D] (droite) pour le joueur 1</w:t>
+        <w:rPr>
+          <w:rFonts w:ascii="Arial Black" w:hAnsi="Arial Black"/>
+        </w:rPr>
+        <w:t>Q</w:t>
+      </w:r>
+      <w:r>
+        <w:rPr>
+          <w:rFonts w:ascii="Arial Black" w:hAnsi="Arial Black"/>
+        </w:rPr>
+        <w:t xml:space="preserve"> </w:t>
+      </w:r>
+      <w:r>
+        <w:t xml:space="preserve">(gauche) et </w:t>
+      </w:r>
+      <w:r>
+        <w:rPr>
+          <w:rFonts w:ascii="Arial Black" w:hAnsi="Arial Black"/>
+        </w:rPr>
+        <w:t>D</w:t>
+      </w:r>
+      <w:r>
+        <w:rPr>
+          <w:rFonts w:ascii="Arial Black" w:hAnsi="Arial Black"/>
+        </w:rPr>
+        <w:t xml:space="preserve"> </w:t>
+      </w:r>
+      <w:r>
+        <w:t>(droite) pour le joueur 1</w:t>
       </w:r>
     </w:p>
     <w:p>
@@ -123,18 +170,24 @@
         </w:numPr>
       </w:pPr>
       <w:r>
-        <w:t>[ARROW LEFT]</w:t>
+        <w:rPr>
+          <w:rFonts w:ascii="Arial Black" w:hAnsi="Arial Black"/>
+        </w:rPr>
+        <w:t xml:space="preserve">ARROW LEFT </w:t>
+      </w:r>
+      <w:r>
+        <w:t xml:space="preserve">(gauche) et </w:t>
+      </w:r>
+      <w:r>
+        <w:rPr>
+          <w:rFonts w:ascii="Arial Black" w:hAnsi="Arial Black"/>
+        </w:rPr>
+        <w:t>ARROW RIGHT</w:t>
       </w:r>
       <w:r>
         <w:t xml:space="preserve"> </w:t>
       </w:r>
       <w:r>
-        <w:t>(gauche) et [ARROW RIGHT]</w:t>
-      </w:r>
-      <w:r>
-        <w:t xml:space="preserve"> </w:t>
-      </w:r>
-      <w:r>
         <w:t>(droite) pour le joueur 2.</w:t>
       </w:r>
     </w:p>
@@ -155,13 +208,19 @@
         <w:t>ux</w:t>
       </w:r>
       <w:r>
-        <w:t>-ci désavantage</w:t>
-      </w:r>
-      <w:r>
-        <w:t>s</w:t>
-      </w:r>
-      <w:r>
-        <w:t xml:space="preserve"> les autres ou  les avantages,</w:t>
+        <w:t xml:space="preserve">-ci </w:t>
+      </w:r>
+      <w:r>
+        <w:t>désavantagent</w:t>
+      </w:r>
+      <w:r>
+        <w:t xml:space="preserve"> les autres ou  </w:t>
+      </w:r>
+      <w:r>
+        <w:t>non</w:t>
+      </w:r>
+      <w:r>
+        <w:t>,</w:t>
       </w:r>
       <w:r>
         <w:t xml:space="preserve"> les bonus sont là pour compliquer votre partie.</w:t>
@@ -202,88 +261,12 @@
         <w:tc>
           <w:tcPr>
             <w:tcW w:w="1134" w:type="dxa"/>
+            <w:shd w:val="clear" w:color="auto" w:fill="ED7D31" w:themeFill="accent2"/>
           </w:tcPr>
           <w:p>
             <w:pPr>
               <w:ind w:firstLine="0"/>
             </w:pPr>
-            <w:r>
-              <w:rPr>
-                <w:noProof/>
-                <w:lang w:eastAsia="fr-FR"/>
-              </w:rPr>
-              <mc:AlternateContent>
-                <mc:Choice Requires="wps">
-                  <w:drawing>
-                    <wp:anchor distT="0" distB="0" distL="114300" distR="114300" simplePos="0" relativeHeight="251659264" behindDoc="0" locked="0" layoutInCell="1" allowOverlap="1">
-                      <wp:simplePos x="0" y="0"/>
-                      <wp:positionH relativeFrom="column">
-                        <wp:posOffset>93345</wp:posOffset>
-                      </wp:positionH>
-                      <wp:positionV relativeFrom="paragraph">
-                        <wp:posOffset>40640</wp:posOffset>
-                      </wp:positionV>
-                      <wp:extent cx="247650" cy="247650"/>
-                      <wp:effectExtent l="0" t="0" r="19050" b="19050"/>
-                      <wp:wrapNone/>
-                      <wp:docPr id="1" name="Ellipse 1"/>
-                      <wp:cNvGraphicFramePr/>
-                      <a:graphic xmlns:a="http://schemas.openxmlformats.org/drawingml/2006/main">
-                        <a:graphicData uri="http://schemas.microsoft.com/office/word/2010/wordprocessingShape">
-                          <wps:wsp>
-                            <wps:cNvSpPr/>
-                            <wps:spPr>
-                              <a:xfrm>
-                                <a:off x="0" y="0"/>
-                                <a:ext cx="247650" cy="247650"/>
-                              </a:xfrm>
-                              <a:prstGeom prst="ellipse">
-                                <a:avLst/>
-                              </a:prstGeom>
-                            </wps:spPr>
-                            <wps:style>
-                              <a:lnRef idx="2">
-                                <a:schemeClr val="accent1">
-                                  <a:shade val="50000"/>
-                                </a:schemeClr>
-                              </a:lnRef>
-                              <a:fillRef idx="1">
-                                <a:schemeClr val="accent1"/>
-                              </a:fillRef>
-                              <a:effectRef idx="0">
-                                <a:schemeClr val="accent1"/>
-                              </a:effectRef>
-                              <a:fontRef idx="minor">
-                                <a:schemeClr val="lt1"/>
-                              </a:fontRef>
-                            </wps:style>
-                            <wps:bodyPr rot="0" spcFirstLastPara="0" vertOverflow="overflow" horzOverflow="overflow" vert="horz" wrap="square" lIns="91440" tIns="45720" rIns="91440" bIns="45720" numCol="1" spcCol="0" rtlCol="0" fromWordArt="0" anchor="ctr" anchorCtr="0" forceAA="0" compatLnSpc="1">
-                              <a:prstTxWarp prst="textNoShape">
-                                <a:avLst/>
-                              </a:prstTxWarp>
-                              <a:noAutofit/>
-                            </wps:bodyPr>
-                          </wps:wsp>
-                        </a:graphicData>
-                      </a:graphic>
-                      <wp14:sizeRelH relativeFrom="margin">
-                        <wp14:pctWidth>0</wp14:pctWidth>
-                      </wp14:sizeRelH>
-                      <wp14:sizeRelV relativeFrom="margin">
-                        <wp14:pctHeight>0</wp14:pctHeight>
-                      </wp14:sizeRelV>
-                    </wp:anchor>
-                  </w:drawing>
-                </mc:Choice>
-                <mc:Fallback>
-                  <w:pict>
-                    <v:oval w14:anchorId="6706EF6E" id="Ellipse 1" o:spid="_x0000_s1026" style="position:absolute;margin-left:7.35pt;margin-top:3.2pt;width:19.5pt;height:19.5pt;z-index:251659264;visibility:visible;mso-wrap-style:square;mso-width-percent:0;mso-height-percent:0;mso-wrap-distance-left:9pt;mso-wrap-distance-top:0;mso-wrap-distance-right:9pt;mso-wrap-distance-bottom:0;mso-position-horizontal:absolute;mso-position-horizontal-relative:text;mso-position-vertical:absolute;mso-position-vertical-relative:text;mso-width-percent:0;mso-height-percent:0;mso-width-relative:margin;mso-height-relative:margin;v-text-anchor:middle" o:gfxdata="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" fillcolor="#5b9bd5 [3204]" strokecolor="#1f4d78 [1604]" strokeweight="1pt">
-                      <v:stroke joinstyle="miter"/>
-                    </v:oval>
-                  </w:pict>
-                </mc:Fallback>
-              </mc:AlternateContent>
-            </w:r>
           </w:p>
         </w:tc>
         <w:tc>
@@ -304,6 +287,7 @@
         <w:tc>
           <w:tcPr>
             <w:tcW w:w="1134" w:type="dxa"/>
+            <w:shd w:val="clear" w:color="auto" w:fill="FFFF00"/>
           </w:tcPr>
           <w:p>
             <w:pPr>
@@ -329,6 +313,7 @@
         <w:tc>
           <w:tcPr>
             <w:tcW w:w="1134" w:type="dxa"/>
+            <w:shd w:val="clear" w:color="auto" w:fill="00FFFF"/>
           </w:tcPr>
           <w:p>
             <w:pPr>
@@ -354,6 +339,7 @@
         <w:tc>
           <w:tcPr>
             <w:tcW w:w="1134" w:type="dxa"/>
+            <w:shd w:val="clear" w:color="auto" w:fill="FFCCFF"/>
           </w:tcPr>
           <w:p>
             <w:pPr>
@@ -391,6 +377,7 @@
         <w:tc>
           <w:tcPr>
             <w:tcW w:w="1134" w:type="dxa"/>
+            <w:shd w:val="clear" w:color="auto" w:fill="0070C0"/>
           </w:tcPr>
           <w:p>
             <w:pPr>
@@ -407,7 +394,7 @@
               <w:ind w:firstLine="0"/>
             </w:pPr>
             <w:r>
-              <w:t>Tracé du serpent en pointillé (saut entre chaque série de mouvement)</w:t>
+              <w:t>Création d’un saut</w:t>
             </w:r>
           </w:p>
         </w:tc>
@@ -416,6 +403,7 @@
         <w:tc>
           <w:tcPr>
             <w:tcW w:w="1134" w:type="dxa"/>
+            <w:shd w:val="clear" w:color="auto" w:fill="808080" w:themeFill="background1" w:themeFillShade="80"/>
           </w:tcPr>
           <w:p>
             <w:pPr>
@@ -441,6 +429,7 @@
         <w:tc>
           <w:tcPr>
             <w:tcW w:w="1134" w:type="dxa"/>
+            <w:shd w:val="clear" w:color="auto" w:fill="FF00FF"/>
           </w:tcPr>
           <w:p>
             <w:pPr>
@@ -466,6 +455,7 @@
         <w:tc>
           <w:tcPr>
             <w:tcW w:w="1134" w:type="dxa"/>
+            <w:shd w:val="clear" w:color="auto" w:fill="000000" w:themeFill="text1"/>
           </w:tcPr>
           <w:p>
             <w:pPr>
@@ -522,25 +512,38 @@
     </w:p>
     <w:p>
       <w:r>
-        <w:t>Pour lancer le jeu, rien de plus simple : java –jar curvysnake.jar. Le jeu va alors se lancer, en solo. Si vous souhaitez faire une partie avec un adversaire, lancer le jeu avec java –jar curvysnake.jar –multiplayer.</w:t>
-      </w:r>
-    </w:p>
-    <w:p>
-      <w:r>
-        <w:t>Pour quitter le jeu, il vous suffit juste d’appuyer sur [</w:t>
-      </w:r>
-      <w:r>
-        <w:t>P]</w:t>
-      </w:r>
-      <w:bookmarkStart w:id="0" w:name="_GoBack"/>
-      <w:bookmarkEnd w:id="0"/>
+        <w:t>Pour lancer le jeu, rien de plus simple : java –jar curvysnake.jar. Le jeu va alors se lancer, en solo. Si vous souhaitez faire une partie avec un adversaire, lancer le jeu avec java –jar curvysnake.jar –</w:t>
+      </w:r>
+      <w:proofErr w:type="spellStart"/>
+      <w:r>
+        <w:t>multiplayer</w:t>
+      </w:r>
+      <w:proofErr w:type="spellEnd"/>
       <w:r>
         <w:t>.</w:t>
       </w:r>
     </w:p>
+    <w:p>
+      <w:r>
+        <w:t xml:space="preserve">Pour quitter le jeu, il vous suffit d’appuyer sur </w:t>
+      </w:r>
+      <w:r>
+        <w:rPr>
+          <w:rFonts w:ascii="Arial Black" w:hAnsi="Arial Black"/>
+        </w:rPr>
+        <w:t>P</w:t>
+      </w:r>
+      <w:r>
+        <w:t>.</w:t>
+      </w:r>
+    </w:p>
     <w:sectPr>
-      <w:headerReference w:type="default" r:id="rId7"/>
-      <w:footerReference w:type="default" r:id="rId8"/>
+      <w:headerReference w:type="even" r:id="rId7"/>
+      <w:headerReference w:type="default" r:id="rId8"/>
+      <w:footerReference w:type="even" r:id="rId9"/>
+      <w:footerReference w:type="default" r:id="rId10"/>
+      <w:headerReference w:type="first" r:id="rId11"/>
+      <w:footerReference w:type="first" r:id="rId12"/>
       <w:pgSz w:w="11906" w:h="16838"/>
       <w:pgMar w:top="720" w:right="720" w:bottom="720" w:left="720" w:header="708" w:footer="708" w:gutter="0"/>
       <w:cols w:space="708"/>
@@ -576,6 +579,16 @@
 </file>
 
 <file path=word/footer1.xml><?xml version="1.0" encoding="utf-8"?>
+<w:ftr xmlns:wpc="http://schemas.microsoft.com/office/word/2010/wordprocessingCanvas" xmlns:mc="http://schemas.openxmlformats.org/markup-compatibility/2006" xmlns:o="urn:schemas-microsoft-com:office:office" xmlns:r="http://schemas.openxmlformats.org/officeDocument/2006/relationships" xmlns:m="http://schemas.openxmlformats.org/officeDocument/2006/math" xmlns:v="urn:schemas-microsoft-com:vml" xmlns:wp14="http://schemas.microsoft.com/office/word/2010/wordprocessingDrawing" xmlns:wp="http://schemas.openxmlformats.org/drawingml/2006/wordprocessingDrawing" xmlns:w10="urn:schemas-microsoft-com:office:word" xmlns:w="http://schemas.openxmlformats.org/wordprocessingml/2006/main" xmlns:w14="http://schemas.microsoft.com/office/word/2010/wordml" xmlns:w15="http://schemas.microsoft.com/office/word/2012/wordml" xmlns:wpg="http://schemas.microsoft.com/office/word/2010/wordprocessingGroup" xmlns:wpi="http://schemas.microsoft.com/office/word/2010/wordprocessingInk" xmlns:wne="http://schemas.microsoft.com/office/word/2006/wordml" xmlns:wps="http://schemas.microsoft.com/office/word/2010/wordprocessingShape" mc:Ignorable="w14 w15 wp14">
+  <w:p>
+    <w:pPr>
+      <w:pStyle w:val="Pieddepage"/>
+    </w:pPr>
+  </w:p>
+</w:ftr>
+</file>
+
+<file path=word/footer2.xml><?xml version="1.0" encoding="utf-8"?>
 <w:ftr xmlns:wpc="http://schemas.microsoft.com/office/word/2010/wordprocessingCanvas" xmlns:mc="http://schemas.openxmlformats.org/markup-compatibility/2006" xmlns:o="urn:schemas-microsoft-com:office:office" xmlns:r="http://schemas.openxmlformats.org/officeDocument/2006/relationships" xmlns:m="http://schemas.openxmlformats.org/officeDocument/2006/math" xmlns:v="urn:schemas-microsoft-com:vml" xmlns:wp14="http://schemas.microsoft.com/office/word/2010/wordprocessingDrawing" xmlns:wp="http://schemas.openxmlformats.org/drawingml/2006/wordprocessingDrawing" xmlns:w10="urn:schemas-microsoft-com:office:word" xmlns:w="http://schemas.openxmlformats.org/wordprocessingml/2006/main" xmlns:w14="http://schemas.microsoft.com/office/word/2010/wordml" xmlns:w15="http://schemas.microsoft.com/office/word/2012/wordml" xmlns:wpg="http://schemas.microsoft.com/office/word/2010/wordprocessingGroup" xmlns:wpi="http://schemas.microsoft.com/office/word/2010/wordprocessingInk" xmlns:wne="http://schemas.microsoft.com/office/word/2006/wordml" xmlns:wps="http://schemas.microsoft.com/office/word/2010/wordprocessingShape" mc:Ignorable="w14 w15 wp14">
   <w:p>
     <w:pPr>
@@ -600,6 +613,16 @@
 </w:ftr>
 </file>
 
+<file path=word/footer3.xml><?xml version="1.0" encoding="utf-8"?>
+<w:ftr xmlns:wpc="http://schemas.microsoft.com/office/word/2010/wordprocessingCanvas" xmlns:mc="http://schemas.openxmlformats.org/markup-compatibility/2006" xmlns:o="urn:schemas-microsoft-com:office:office" xmlns:r="http://schemas.openxmlformats.org/officeDocument/2006/relationships" xmlns:m="http://schemas.openxmlformats.org/officeDocument/2006/math" xmlns:v="urn:schemas-microsoft-com:vml" xmlns:wp14="http://schemas.microsoft.com/office/word/2010/wordprocessingDrawing" xmlns:wp="http://schemas.openxmlformats.org/drawingml/2006/wordprocessingDrawing" xmlns:w10="urn:schemas-microsoft-com:office:word" xmlns:w="http://schemas.openxmlformats.org/wordprocessingml/2006/main" xmlns:w14="http://schemas.microsoft.com/office/word/2010/wordml" xmlns:w15="http://schemas.microsoft.com/office/word/2012/wordml" xmlns:wpg="http://schemas.microsoft.com/office/word/2010/wordprocessingGroup" xmlns:wpi="http://schemas.microsoft.com/office/word/2010/wordprocessingInk" xmlns:wne="http://schemas.microsoft.com/office/word/2006/wordml" xmlns:wps="http://schemas.microsoft.com/office/word/2010/wordprocessingShape" mc:Ignorable="w14 w15 wp14">
+  <w:p>
+    <w:pPr>
+      <w:pStyle w:val="Pieddepage"/>
+    </w:pPr>
+  </w:p>
+</w:ftr>
+</file>
+
 <file path=word/footnotes.xml><?xml version="1.0" encoding="utf-8"?>
 <w:footnotes xmlns:wpc="http://schemas.microsoft.com/office/word/2010/wordprocessingCanvas" xmlns:mc="http://schemas.openxmlformats.org/markup-compatibility/2006" xmlns:o="urn:schemas-microsoft-com:office:office" xmlns:r="http://schemas.openxmlformats.org/officeDocument/2006/relationships" xmlns:m="http://schemas.openxmlformats.org/officeDocument/2006/math" xmlns:v="urn:schemas-microsoft-com:vml" xmlns:wp14="http://schemas.microsoft.com/office/word/2010/wordprocessingDrawing" xmlns:wp="http://schemas.openxmlformats.org/drawingml/2006/wordprocessingDrawing" xmlns:w10="urn:schemas-microsoft-com:office:word" xmlns:w="http://schemas.openxmlformats.org/wordprocessingml/2006/main" xmlns:w14="http://schemas.microsoft.com/office/word/2010/wordml" xmlns:w15="http://schemas.microsoft.com/office/word/2012/wordml" xmlns:wpg="http://schemas.microsoft.com/office/word/2010/wordprocessingGroup" xmlns:wpi="http://schemas.microsoft.com/office/word/2010/wordprocessingInk" xmlns:wne="http://schemas.microsoft.com/office/word/2006/wordml" xmlns:wps="http://schemas.microsoft.com/office/word/2010/wordprocessingShape" mc:Ignorable="w14 w15 wp14">
   <w:footnote w:type="separator" w:id="-1">
@@ -626,6 +649,16 @@
 </file>
 
 <file path=word/header1.xml><?xml version="1.0" encoding="utf-8"?>
+<w:hdr xmlns:wpc="http://schemas.microsoft.com/office/word/2010/wordprocessingCanvas" xmlns:mc="http://schemas.openxmlformats.org/markup-compatibility/2006" xmlns:o="urn:schemas-microsoft-com:office:office" xmlns:r="http://schemas.openxmlformats.org/officeDocument/2006/relationships" xmlns:m="http://schemas.openxmlformats.org/officeDocument/2006/math" xmlns:v="urn:schemas-microsoft-com:vml" xmlns:wp14="http://schemas.microsoft.com/office/word/2010/wordprocessingDrawing" xmlns:wp="http://schemas.openxmlformats.org/drawingml/2006/wordprocessingDrawing" xmlns:w10="urn:schemas-microsoft-com:office:word" xmlns:w="http://schemas.openxmlformats.org/wordprocessingml/2006/main" xmlns:w14="http://schemas.microsoft.com/office/word/2010/wordml" xmlns:w15="http://schemas.microsoft.com/office/word/2012/wordml" xmlns:wpg="http://schemas.microsoft.com/office/word/2010/wordprocessingGroup" xmlns:wpi="http://schemas.microsoft.com/office/word/2010/wordprocessingInk" xmlns:wne="http://schemas.microsoft.com/office/word/2006/wordml" xmlns:wps="http://schemas.microsoft.com/office/word/2010/wordprocessingShape" mc:Ignorable="w14 w15 wp14">
+  <w:p>
+    <w:pPr>
+      <w:pStyle w:val="En-tte"/>
+    </w:pPr>
+  </w:p>
+</w:hdr>
+</file>
+
+<file path=word/header2.xml><?xml version="1.0" encoding="utf-8"?>
 <w:hdr xmlns:wpc="http://schemas.microsoft.com/office/word/2010/wordprocessingCanvas" xmlns:mc="http://schemas.openxmlformats.org/markup-compatibility/2006" xmlns:o="urn:schemas-microsoft-com:office:office" xmlns:r="http://schemas.openxmlformats.org/officeDocument/2006/relationships" xmlns:m="http://schemas.openxmlformats.org/officeDocument/2006/math" xmlns:v="urn:schemas-microsoft-com:vml" xmlns:wp14="http://schemas.microsoft.com/office/word/2010/wordprocessingDrawing" xmlns:wp="http://schemas.openxmlformats.org/drawingml/2006/wordprocessingDrawing" xmlns:w10="urn:schemas-microsoft-com:office:word" xmlns:w="http://schemas.openxmlformats.org/wordprocessingml/2006/main" xmlns:w14="http://schemas.microsoft.com/office/word/2010/wordml" xmlns:w15="http://schemas.microsoft.com/office/word/2012/wordml" xmlns:wpg="http://schemas.microsoft.com/office/word/2010/wordprocessingGroup" xmlns:wpi="http://schemas.microsoft.com/office/word/2010/wordprocessingInk" xmlns:wne="http://schemas.microsoft.com/office/word/2006/wordml" xmlns:wps="http://schemas.microsoft.com/office/word/2010/wordprocessingShape" mc:Ignorable="w14 w15 wp14">
   <w:p>
     <w:pPr>
@@ -646,6 +679,16 @@
       <w:tab/>
       <w:t>IR1</w:t>
     </w:r>
+  </w:p>
+</w:hdr>
+</file>
+
+<file path=word/header3.xml><?xml version="1.0" encoding="utf-8"?>
+<w:hdr xmlns:wpc="http://schemas.microsoft.com/office/word/2010/wordprocessingCanvas" xmlns:mc="http://schemas.openxmlformats.org/markup-compatibility/2006" xmlns:o="urn:schemas-microsoft-com:office:office" xmlns:r="http://schemas.openxmlformats.org/officeDocument/2006/relationships" xmlns:m="http://schemas.openxmlformats.org/officeDocument/2006/math" xmlns:v="urn:schemas-microsoft-com:vml" xmlns:wp14="http://schemas.microsoft.com/office/word/2010/wordprocessingDrawing" xmlns:wp="http://schemas.openxmlformats.org/drawingml/2006/wordprocessingDrawing" xmlns:w10="urn:schemas-microsoft-com:office:word" xmlns:w="http://schemas.openxmlformats.org/wordprocessingml/2006/main" xmlns:w14="http://schemas.microsoft.com/office/word/2010/wordml" xmlns:w15="http://schemas.microsoft.com/office/word/2012/wordml" xmlns:wpg="http://schemas.microsoft.com/office/word/2010/wordprocessingGroup" xmlns:wpi="http://schemas.microsoft.com/office/word/2010/wordprocessingInk" xmlns:wne="http://schemas.microsoft.com/office/word/2006/wordml" xmlns:wps="http://schemas.microsoft.com/office/word/2010/wordprocessingShape" mc:Ignorable="w14 w15 wp14">
+  <w:p>
+    <w:pPr>
+      <w:pStyle w:val="En-tte"/>
+    </w:pPr>
   </w:p>
 </w:hdr>
 </file>

</xml_diff>